<commit_message>
DCSRFID-8891 USB DW  Doc update
</commit_message>
<xml_diff>
--- a/dcs/rfid/android/docs/Dw-SF-Concurrency.docx
+++ b/dcs/rfid/android/docs/Dw-SF-Concurrency.docx
@@ -372,8 +372,10 @@
         <w:t xml:space="preserve"> </w:t>
       </w:r>
     </w:p>
-    <w:p>
-      <w:r>
+    <w:p/>
+    <w:p>
+      <w:r>
+        <w:lastRenderedPageBreak/>
         <w:t xml:space="preserve">Co-existence mode has dependency on the following component version </w:t>
       </w:r>
       <w:r>
@@ -389,11 +391,13 @@
         </w:numPr>
       </w:pPr>
       <w:r>
-        <w:lastRenderedPageBreak/>
-        <w:t>Android SDK 92.0.5.23</w:t>
-      </w:r>
-      <w:r>
-        <w:t>6 and above</w:t>
+        <w:t>Android SDK 2.0.5.23</w:t>
+      </w:r>
+      <w:r>
+        <w:t>8</w:t>
+      </w:r>
+      <w:r>
+        <w:t xml:space="preserve"> and above</w:t>
       </w:r>
     </w:p>
     <w:p>
@@ -408,10 +412,13 @@
         <w:t xml:space="preserve">Android Application </w:t>
       </w:r>
       <w:r>
-        <w:t>92.0.5.23</w:t>
-      </w:r>
-      <w:r>
-        <w:t>6 and above</w:t>
+        <w:t>2.0.5.23</w:t>
+      </w:r>
+      <w:r>
+        <w:t>8</w:t>
+      </w:r>
+      <w:r>
+        <w:t xml:space="preserve"> and above</w:t>
       </w:r>
     </w:p>
     <w:p>
@@ -442,6 +449,18 @@
       </w:r>
     </w:p>
     <w:p>
+      <w:pPr>
+        <w:pStyle w:val="ListParagraph"/>
+        <w:numPr>
+          <w:ilvl w:val="0"/>
+          <w:numId w:val="7"/>
+        </w:numPr>
+      </w:pPr>
+      <w:r>
+        <w:t>123RFID Desktop 3.0.0.62</w:t>
+      </w:r>
+    </w:p>
+    <w:p>
       <w:r>
         <w:t xml:space="preserve">Note: Please </w:t>
       </w:r>
@@ -499,7 +518,6 @@
       <w:proofErr w:type="gramEnd"/>
     </w:p>
     <w:p/>
-    <w:p/>
     <w:p>
       <w:r>
         <w:t>Please note Device needs to be configured for c</w:t>
@@ -529,10 +547,10 @@
           <w:noProof/>
         </w:rPr>
         <w:drawing>
-          <wp:inline distT="0" distB="0" distL="0" distR="0" wp14:anchorId="0EA59A81" wp14:editId="7075CCC7">
-            <wp:extent cx="5943600" cy="3679825"/>
+          <wp:inline distT="0" distB="0" distL="0" distR="0" wp14:anchorId="0EA59A81" wp14:editId="2FEBFB20">
+            <wp:extent cx="5943600" cy="3188207"/>
             <wp:effectExtent l="0" t="0" r="0" b="0"/>
-            <wp:docPr id="2019129818" name="Picture 1" descr="A screenshot of a computer&#10;&#10;AI-generated content may be incorrect."/>
+            <wp:docPr id="2019129818" name="Picture 1"/>
             <wp:cNvGraphicFramePr>
               <a:graphicFrameLocks xmlns:a="http://schemas.openxmlformats.org/drawingml/2006/main" noChangeAspect="1"/>
             </wp:cNvGraphicFramePr>
@@ -540,11 +558,17 @@
               <a:graphicData uri="http://schemas.openxmlformats.org/drawingml/2006/picture">
                 <pic:pic xmlns:pic="http://schemas.openxmlformats.org/drawingml/2006/picture">
                   <pic:nvPicPr>
-                    <pic:cNvPr id="2019129818" name="Picture 1" descr="A screenshot of a computer&#10;&#10;AI-generated content may be incorrect."/>
+                    <pic:cNvPr id="2019129818" name="Picture 1"/>
                     <pic:cNvPicPr/>
                   </pic:nvPicPr>
                   <pic:blipFill>
-                    <a:blip r:embed="rId7"/>
+                    <a:blip r:embed="rId7">
+                      <a:extLst>
+                        <a:ext uri="{28A0092B-C50C-407E-A947-70E740481C1C}">
+                          <a14:useLocalDpi xmlns:a14="http://schemas.microsoft.com/office/drawing/2010/main" val="0"/>
+                        </a:ext>
+                      </a:extLst>
+                    </a:blip>
                     <a:stretch>
                       <a:fillRect/>
                     </a:stretch>
@@ -552,7 +576,7 @@
                   <pic:spPr>
                     <a:xfrm>
                       <a:off x="0" y="0"/>
-                      <a:ext cx="5943600" cy="3679825"/>
+                      <a:ext cx="5943600" cy="3188207"/>
                     </a:xfrm>
                     <a:prstGeom prst="rect">
                       <a:avLst/>
@@ -611,21 +635,22 @@
         <w:t xml:space="preserve">  </w:t>
       </w:r>
       <w:r>
-        <w:t xml:space="preserve"> (</w:t>
+        <w:t xml:space="preserve"> </w:t>
+      </w:r>
+      <w:r>
+        <w:t>2.0.5.238</w:t>
+      </w:r>
+      <w:r>
+        <w:t xml:space="preserve"> </w:t>
       </w:r>
       <w:hyperlink r:id="rId8" w:history="1">
         <w:r>
           <w:rPr>
             <w:rStyle w:val="Hyperlink"/>
           </w:rPr>
-          <w:t>https://artifactory-us.zebra.com/artifactory/local-ny-dcs-dev/RFID_UNIFIED_SDK/Q4R2/2.0.5.238/</w:t>
+          <w:t>Zebra 123RFID Mobile Support | Zebra</w:t>
         </w:r>
       </w:hyperlink>
-    </w:p>
-    <w:p>
-      <w:pPr>
-        <w:pStyle w:val="ListParagraph"/>
-      </w:pPr>
     </w:p>
     <w:p>
       <w:pPr>
@@ -636,25 +661,25 @@
         </w:numPr>
       </w:pPr>
       <w:r>
-        <w:lastRenderedPageBreak/>
         <w:t>Android APP</w:t>
       </w:r>
       <w:r>
-        <w:t xml:space="preserve"> (</w:t>
+        <w:t xml:space="preserve"> </w:t>
+      </w:r>
+      <w:r>
+        <w:t>2.0.5.238</w:t>
+      </w:r>
+      <w:r>
+        <w:t xml:space="preserve"> </w:t>
       </w:r>
       <w:hyperlink r:id="rId9" w:history="1">
         <w:r>
           <w:rPr>
             <w:rStyle w:val="Hyperlink"/>
           </w:rPr>
-          <w:t>https://artifactory-us.zebra.com/artifactory/local-ny-dcs-dev/RFID_UNIFIED_SDK/Q4R2/2.0.5.238/</w:t>
+          <w:t>Zebra 123RFID Mobile Support | Zebra</w:t>
         </w:r>
       </w:hyperlink>
-    </w:p>
-    <w:p>
-      <w:pPr>
-        <w:pStyle w:val="ListParagraph"/>
-      </w:pPr>
     </w:p>
     <w:p>
       <w:pPr>
@@ -663,32 +688,31 @@
           <w:ilvl w:val="0"/>
           <w:numId w:val="6"/>
         </w:numPr>
-        <w:spacing w:after="0" w:line="257" w:lineRule="auto"/>
-        <w:rPr>
-          <w:rFonts w:ascii="Aptos" w:eastAsia="Aptos" w:hAnsi="Aptos" w:cs="Aptos"/>
-        </w:rPr>
-      </w:pPr>
-      <w:r>
-        <w:rPr>
-          <w:rFonts w:ascii="Aptos" w:eastAsia="Aptos" w:hAnsi="Aptos" w:cs="Aptos"/>
-        </w:rPr>
-        <w:t xml:space="preserve">Firmware  </w:t>
-      </w:r>
-      <w:hyperlink r:id="rId10">
+      </w:pPr>
+      <w:r>
+        <w:t xml:space="preserve">Firmware </w:t>
+      </w:r>
+      <w:r>
+        <w:rPr>
+          <w:rFonts w:ascii="Aptos" w:eastAsia="Aptos" w:hAnsi="Aptos" w:cs="Aptos"/>
+        </w:rPr>
+        <w:t>SAAFKS00-011-N02</w:t>
+      </w:r>
+      <w:r>
+        <w:rPr>
+          <w:rFonts w:ascii="Aptos" w:eastAsia="Aptos" w:hAnsi="Aptos" w:cs="Aptos"/>
+        </w:rPr>
+        <w:t xml:space="preserve"> </w:t>
+      </w:r>
+      <w:hyperlink r:id="rId10" w:history="1">
         <w:r>
           <w:rPr>
             <w:rStyle w:val="Hyperlink"/>
             <w:rFonts w:ascii="Aptos" w:eastAsia="Aptos" w:hAnsi="Aptos" w:cs="Aptos"/>
-            <w:color w:val="467886"/>
           </w:rPr>
-          <w:t>https://artifactory-us.zebra.com/artifactory/local-ny-dcs-dev/Handheld/RFD40/FIRMWARE/DAILY/SAAFKS00-010-K05E0.DAT</w:t>
+          <w:t>RFD40 UHF RFID Sled Support &amp; Downloads | Zebra</w:t>
         </w:r>
       </w:hyperlink>
-    </w:p>
-    <w:p>
-      <w:pPr>
-        <w:ind w:left="360"/>
-      </w:pPr>
     </w:p>
     <w:p>
       <w:pPr>
@@ -697,22 +721,195 @@
           <w:ilvl w:val="0"/>
           <w:numId w:val="6"/>
         </w:numPr>
-      </w:pPr>
-      <w:r>
-        <w:t xml:space="preserve">Scanning framework </w:t>
-      </w:r>
-      <w:r>
-        <w:t xml:space="preserve">  </w:t>
-      </w:r>
+        <w:spacing w:line="257" w:lineRule="auto"/>
+      </w:pPr>
+      <w:r>
+        <w:t>Scanning framework 2025 NOV LG release</w:t>
+      </w:r>
+    </w:p>
+    <w:p>
+      <w:pPr>
+        <w:pStyle w:val="ListParagraph"/>
+        <w:numPr>
+          <w:ilvl w:val="0"/>
+          <w:numId w:val="6"/>
+        </w:numPr>
+      </w:pPr>
+      <w:r>
+        <w:t>123RFID Desktop 3.0.0.6</w:t>
+      </w:r>
+      <w:r>
+        <w:t xml:space="preserve">2  </w:t>
+      </w:r>
+      <w:hyperlink r:id="rId11" w:history="1">
+        <w:r>
+          <w:rPr>
+            <w:rStyle w:val="Hyperlink"/>
+          </w:rPr>
+          <w:t>123RFID Desktop | Zebra</w:t>
+        </w:r>
+      </w:hyperlink>
+    </w:p>
+    <w:p>
+      <w:pPr>
+        <w:spacing w:line="257" w:lineRule="auto"/>
+      </w:pPr>
+      <w:r>
+        <w:rPr>
+          <w:rFonts w:ascii="Aptos" w:eastAsia="Aptos" w:hAnsi="Aptos" w:cs="Aptos"/>
+          <w:b/>
+          <w:bCs/>
+          <w:sz w:val="36"/>
+          <w:szCs w:val="36"/>
+        </w:rPr>
+        <w:lastRenderedPageBreak/>
+        <w:t>Firmware Configuration</w:t>
+      </w:r>
+    </w:p>
+    <w:p>
+      <w:pPr>
+        <w:spacing w:line="257" w:lineRule="auto"/>
+        <w:rPr>
+          <w:rFonts w:ascii="Aptos" w:eastAsia="Aptos" w:hAnsi="Aptos" w:cs="Aptos"/>
+        </w:rPr>
+      </w:pPr>
+      <w:r>
+        <w:rPr>
+          <w:rFonts w:ascii="Aptos" w:eastAsia="Aptos" w:hAnsi="Aptos" w:cs="Aptos"/>
+        </w:rPr>
+        <w:t xml:space="preserve">Use the FW </w:t>
+      </w:r>
+      <w:r>
+        <w:rPr>
+          <w:rFonts w:ascii="Aptos" w:eastAsia="Aptos" w:hAnsi="Aptos" w:cs="Aptos"/>
+        </w:rPr>
+        <w:t>SAAFKS00-011-N02</w:t>
+      </w:r>
+      <w:r>
+        <w:rPr>
+          <w:rFonts w:ascii="Aptos" w:eastAsia="Aptos" w:hAnsi="Aptos" w:cs="Aptos"/>
+        </w:rPr>
+        <w:t xml:space="preserve">   to verify data wedge support</w:t>
+      </w:r>
+    </w:p>
+    <w:p>
+      <w:pPr>
+        <w:spacing w:line="257" w:lineRule="auto"/>
+      </w:pPr>
+      <w:r>
+        <w:rPr>
+          <w:rFonts w:ascii="Aptos" w:eastAsia="Aptos" w:hAnsi="Aptos" w:cs="Aptos"/>
+        </w:rPr>
+        <w:t>Steps to follow:</w:t>
+      </w:r>
+    </w:p>
+    <w:p>
+      <w:pPr>
+        <w:pStyle w:val="ListParagraph"/>
+        <w:numPr>
+          <w:ilvl w:val="0"/>
+          <w:numId w:val="1"/>
+        </w:numPr>
+        <w:spacing w:after="0" w:line="257" w:lineRule="auto"/>
+        <w:rPr>
+          <w:rFonts w:ascii="Aptos" w:eastAsia="Aptos" w:hAnsi="Aptos" w:cs="Aptos"/>
+        </w:rPr>
+      </w:pPr>
+      <w:r>
+        <w:rPr>
+          <w:rFonts w:ascii="Aptos" w:eastAsia="Aptos" w:hAnsi="Aptos" w:cs="Aptos"/>
+        </w:rPr>
+        <w:t xml:space="preserve">Update the latest shared </w:t>
+      </w:r>
+      <w:r>
+        <w:rPr>
+          <w:rFonts w:ascii="Aptos" w:eastAsia="Aptos" w:hAnsi="Aptos" w:cs="Aptos"/>
+        </w:rPr>
+        <w:t>F</w:t>
+      </w:r>
+      <w:r>
+        <w:rPr>
+          <w:rFonts w:ascii="Aptos" w:eastAsia="Aptos" w:hAnsi="Aptos" w:cs="Aptos"/>
+        </w:rPr>
+        <w:t xml:space="preserve">irmware </w:t>
+      </w:r>
+      <w:r>
+        <w:rPr>
+          <w:rFonts w:ascii="Aptos" w:eastAsia="Aptos" w:hAnsi="Aptos" w:cs="Aptos"/>
+        </w:rPr>
+        <w:t>SAAFKS</w:t>
+      </w:r>
+      <w:r>
+        <w:rPr>
+          <w:rFonts w:ascii="Aptos" w:eastAsia="Aptos" w:hAnsi="Aptos" w:cs="Aptos"/>
+        </w:rPr>
+        <w:t>00-011-N02</w:t>
+      </w:r>
+    </w:p>
+    <w:p>
+      <w:pPr>
+        <w:pStyle w:val="ListParagraph"/>
+        <w:numPr>
+          <w:ilvl w:val="0"/>
+          <w:numId w:val="1"/>
+        </w:numPr>
+        <w:spacing w:after="0" w:line="257" w:lineRule="auto"/>
+        <w:rPr>
+          <w:rFonts w:ascii="Aptos" w:eastAsia="Aptos" w:hAnsi="Aptos" w:cs="Aptos"/>
+        </w:rPr>
+      </w:pPr>
+      <w:r>
+        <w:rPr>
+          <w:rFonts w:ascii="Aptos" w:eastAsia="Aptos" w:hAnsi="Aptos" w:cs="Aptos"/>
+        </w:rPr>
+        <w:t xml:space="preserve">After successful update perform factory reset </w:t>
+      </w:r>
+    </w:p>
+    <w:p>
+      <w:pPr>
+        <w:pStyle w:val="ListParagraph"/>
+        <w:numPr>
+          <w:ilvl w:val="0"/>
+          <w:numId w:val="1"/>
+        </w:numPr>
+        <w:spacing w:after="0" w:line="257" w:lineRule="auto"/>
+        <w:rPr>
+          <w:rFonts w:ascii="Aptos" w:eastAsia="Aptos" w:hAnsi="Aptos" w:cs="Aptos"/>
+        </w:rPr>
+      </w:pPr>
+      <w:r>
+        <w:rPr>
+          <w:rFonts w:ascii="Aptos" w:eastAsia="Aptos" w:hAnsi="Aptos" w:cs="Aptos"/>
+        </w:rPr>
+        <w:t xml:space="preserve">By default, out of the box/factory sled is not configured in data wedge mode. User needs to configure the same using below </w:t>
+      </w:r>
+    </w:p>
+    <w:p>
+      <w:pPr>
+        <w:pStyle w:val="ListParagraph"/>
+        <w:spacing w:after="0" w:line="257" w:lineRule="auto"/>
+        <w:rPr>
+          <w:rFonts w:ascii="Aptos" w:eastAsia="Aptos" w:hAnsi="Aptos" w:cs="Aptos"/>
+        </w:rPr>
+      </w:pPr>
+    </w:p>
+    <w:p>
+      <w:pPr>
+        <w:pStyle w:val="ListParagraph"/>
+        <w:spacing w:after="0" w:line="257" w:lineRule="auto"/>
+        <w:rPr>
+          <w:rFonts w:ascii="Aptos" w:eastAsia="Aptos" w:hAnsi="Aptos" w:cs="Aptos"/>
+        </w:rPr>
+      </w:pPr>
       <w:r>
         <w:rPr>
           <w:noProof/>
         </w:rPr>
         <w:drawing>
-          <wp:inline distT="0" distB="0" distL="0" distR="0" wp14:anchorId="0D3D15F5" wp14:editId="5F2843B0">
-            <wp:extent cx="152400" cy="152400"/>
+          <wp:inline distT="0" distB="0" distL="0" distR="0" wp14:anchorId="0A13A521" wp14:editId="75B36966">
+            <wp:extent cx="5943600" cy="3187733"/>
             <wp:effectExtent l="0" t="0" r="0" b="0"/>
-            <wp:docPr id="779347522" name="Picture 2" descr="​apk icon"/>
+            <wp:docPr id="729911061" name="Picture 1"/>
             <wp:cNvGraphicFramePr>
               <a:graphicFrameLocks xmlns:a="http://schemas.openxmlformats.org/drawingml/2006/main" noChangeAspect="1"/>
             </wp:cNvGraphicFramePr>
@@ -720,209 +917,17 @@
               <a:graphicData uri="http://schemas.openxmlformats.org/drawingml/2006/picture">
                 <pic:pic xmlns:pic="http://schemas.openxmlformats.org/drawingml/2006/picture">
                   <pic:nvPicPr>
-                    <pic:cNvPr id="0" name="Picture 2" descr="​apk icon"/>
-                    <pic:cNvPicPr>
-                      <a:picLocks noChangeAspect="1" noChangeArrowheads="1"/>
-                    </pic:cNvPicPr>
+                    <pic:cNvPr id="729911061" name="Picture 1"/>
+                    <pic:cNvPicPr/>
                   </pic:nvPicPr>
                   <pic:blipFill>
-                    <a:blip r:embed="rId11" r:link="rId12">
+                    <a:blip r:embed="rId12" cstate="print">
                       <a:extLst>
                         <a:ext uri="{28A0092B-C50C-407E-A947-70E740481C1C}">
                           <a14:useLocalDpi xmlns:a14="http://schemas.microsoft.com/office/drawing/2010/main" val="0"/>
                         </a:ext>
                       </a:extLst>
                     </a:blip>
-                    <a:srcRect/>
-                    <a:stretch>
-                      <a:fillRect/>
-                    </a:stretch>
-                  </pic:blipFill>
-                  <pic:spPr bwMode="auto">
-                    <a:xfrm>
-                      <a:off x="0" y="0"/>
-                      <a:ext cx="152400" cy="152400"/>
-                    </a:xfrm>
-                    <a:prstGeom prst="rect">
-                      <a:avLst/>
-                    </a:prstGeom>
-                    <a:noFill/>
-                    <a:ln>
-                      <a:noFill/>
-                    </a:ln>
-                  </pic:spPr>
-                </pic:pic>
-              </a:graphicData>
-            </a:graphic>
-          </wp:inline>
-        </w:drawing>
-      </w:r>
-      <w:hyperlink r:id="rId13">
-        <w:r>
-          <w:rPr>
-            <w:rStyle w:val="Hyperlink"/>
-          </w:rPr>
-          <w:t> DataWedgeApp_protected_aligned_signed_v5.apk</w:t>
-        </w:r>
-      </w:hyperlink>
-      <w:r>
-        <w:t xml:space="preserve"> </w:t>
-      </w:r>
-    </w:p>
-    <w:p>
-      <w:pPr>
-        <w:ind w:left="720"/>
-      </w:pPr>
-    </w:p>
-    <w:p>
-      <w:pPr>
-        <w:spacing w:line="257" w:lineRule="auto"/>
-      </w:pPr>
-      <w:r>
-        <w:rPr>
-          <w:rFonts w:ascii="Aptos" w:eastAsia="Aptos" w:hAnsi="Aptos" w:cs="Aptos"/>
-          <w:b/>
-          <w:bCs/>
-          <w:sz w:val="36"/>
-          <w:szCs w:val="36"/>
-        </w:rPr>
-        <w:t>Firmware Configuration</w:t>
-      </w:r>
-    </w:p>
-    <w:p>
-      <w:pPr>
-        <w:spacing w:line="257" w:lineRule="auto"/>
-        <w:rPr>
-          <w:rFonts w:ascii="Aptos" w:eastAsia="Aptos" w:hAnsi="Aptos" w:cs="Aptos"/>
-        </w:rPr>
-      </w:pPr>
-      <w:r>
-        <w:rPr>
-          <w:rFonts w:ascii="Aptos" w:eastAsia="Aptos" w:hAnsi="Aptos" w:cs="Aptos"/>
-        </w:rPr>
-        <w:t xml:space="preserve">Use the FW </w:t>
-      </w:r>
-      <w:hyperlink r:id="rId14">
-        <w:r>
-          <w:rPr>
-            <w:rStyle w:val="Hyperlink"/>
-            <w:rFonts w:ascii="Aptos" w:eastAsia="Aptos" w:hAnsi="Aptos" w:cs="Aptos"/>
-            <w:color w:val="467886"/>
-          </w:rPr>
-          <w:t>SAAFKS00-010-K05E0.DAT</w:t>
-        </w:r>
-      </w:hyperlink>
-      <w:r>
-        <w:rPr>
-          <w:rFonts w:ascii="Aptos" w:eastAsia="Aptos" w:hAnsi="Aptos" w:cs="Aptos"/>
-        </w:rPr>
-        <w:t xml:space="preserve">   to verify data wedge support</w:t>
-      </w:r>
-    </w:p>
-    <w:p>
-      <w:pPr>
-        <w:spacing w:line="257" w:lineRule="auto"/>
-      </w:pPr>
-      <w:r>
-        <w:rPr>
-          <w:rFonts w:ascii="Aptos" w:eastAsia="Aptos" w:hAnsi="Aptos" w:cs="Aptos"/>
-        </w:rPr>
-        <w:t>Steps to follow:</w:t>
-      </w:r>
-    </w:p>
-    <w:p>
-      <w:pPr>
-        <w:pStyle w:val="ListParagraph"/>
-        <w:numPr>
-          <w:ilvl w:val="0"/>
-          <w:numId w:val="1"/>
-        </w:numPr>
-        <w:spacing w:after="0" w:line="257" w:lineRule="auto"/>
-        <w:rPr>
-          <w:rFonts w:ascii="Aptos" w:eastAsia="Aptos" w:hAnsi="Aptos" w:cs="Aptos"/>
-        </w:rPr>
-      </w:pPr>
-      <w:r>
-        <w:rPr>
-          <w:rFonts w:ascii="Aptos" w:eastAsia="Aptos" w:hAnsi="Aptos" w:cs="Aptos"/>
-        </w:rPr>
-        <w:t xml:space="preserve">Update the latest shared FW </w:t>
-      </w:r>
-      <w:hyperlink r:id="rId15">
-        <w:r>
-          <w:rPr>
-            <w:rStyle w:val="Hyperlink"/>
-            <w:rFonts w:ascii="Aptos" w:eastAsia="Aptos" w:hAnsi="Aptos" w:cs="Aptos"/>
-            <w:color w:val="467886"/>
-          </w:rPr>
-          <w:t>SAAFKS00-010-K05E0.DAT</w:t>
-        </w:r>
-      </w:hyperlink>
-      <w:r>
-        <w:rPr>
-          <w:rFonts w:ascii="Aptos" w:eastAsia="Aptos" w:hAnsi="Aptos" w:cs="Aptos"/>
-        </w:rPr>
-        <w:t xml:space="preserve">    </w:t>
-      </w:r>
-    </w:p>
-    <w:p>
-      <w:pPr>
-        <w:pStyle w:val="ListParagraph"/>
-        <w:numPr>
-          <w:ilvl w:val="0"/>
-          <w:numId w:val="1"/>
-        </w:numPr>
-        <w:spacing w:after="0" w:line="257" w:lineRule="auto"/>
-        <w:rPr>
-          <w:rFonts w:ascii="Aptos" w:eastAsia="Aptos" w:hAnsi="Aptos" w:cs="Aptos"/>
-        </w:rPr>
-      </w:pPr>
-      <w:r>
-        <w:rPr>
-          <w:rFonts w:ascii="Aptos" w:eastAsia="Aptos" w:hAnsi="Aptos" w:cs="Aptos"/>
-        </w:rPr>
-        <w:t xml:space="preserve">After successful update perform factory reset </w:t>
-      </w:r>
-    </w:p>
-    <w:p>
-      <w:pPr>
-        <w:pStyle w:val="ListParagraph"/>
-        <w:numPr>
-          <w:ilvl w:val="0"/>
-          <w:numId w:val="1"/>
-        </w:numPr>
-        <w:spacing w:after="0" w:line="257" w:lineRule="auto"/>
-        <w:rPr>
-          <w:rFonts w:ascii="Aptos" w:eastAsia="Aptos" w:hAnsi="Aptos" w:cs="Aptos"/>
-        </w:rPr>
-      </w:pPr>
-      <w:r>
-        <w:rPr>
-          <w:rFonts w:ascii="Aptos" w:eastAsia="Aptos" w:hAnsi="Aptos" w:cs="Aptos"/>
-        </w:rPr>
-        <w:t xml:space="preserve">By default, out of the box/factory sled is not configured in data wedge mode. User needs to configure the same using below </w:t>
-      </w:r>
-      <w:r>
-        <w:rPr>
-          <w:noProof/>
-        </w:rPr>
-        <w:drawing>
-          <wp:inline distT="0" distB="0" distL="0" distR="0" wp14:anchorId="0A13A521" wp14:editId="60A10DE5">
-            <wp:extent cx="5943600" cy="3679825"/>
-            <wp:effectExtent l="0" t="0" r="0" b="0"/>
-            <wp:docPr id="729911061" name="Picture 1" descr="A screenshot of a computer&#10;&#10;AI-generated content may be incorrect."/>
-            <wp:cNvGraphicFramePr>
-              <a:graphicFrameLocks xmlns:a="http://schemas.openxmlformats.org/drawingml/2006/main" noChangeAspect="1"/>
-            </wp:cNvGraphicFramePr>
-            <a:graphic xmlns:a="http://schemas.openxmlformats.org/drawingml/2006/main">
-              <a:graphicData uri="http://schemas.openxmlformats.org/drawingml/2006/picture">
-                <pic:pic xmlns:pic="http://schemas.openxmlformats.org/drawingml/2006/picture">
-                  <pic:nvPicPr>
-                    <pic:cNvPr id="2019129818" name="Picture 1" descr="A screenshot of a computer&#10;&#10;AI-generated content may be incorrect."/>
-                    <pic:cNvPicPr/>
-                  </pic:nvPicPr>
-                  <pic:blipFill>
-                    <a:blip r:embed="rId7"/>
                     <a:stretch>
                       <a:fillRect/>
                     </a:stretch>
@@ -930,7 +935,7 @@
                   <pic:spPr>
                     <a:xfrm>
                       <a:off x="0" y="0"/>
-                      <a:ext cx="5943600" cy="3679825"/>
+                      <a:ext cx="5943600" cy="3187733"/>
                     </a:xfrm>
                     <a:prstGeom prst="rect">
                       <a:avLst/>
@@ -942,12 +947,39 @@
           </wp:inline>
         </w:drawing>
       </w:r>
+    </w:p>
+    <w:p>
+      <w:pPr>
+        <w:pStyle w:val="ListParagraph"/>
+        <w:spacing w:after="0" w:line="257" w:lineRule="auto"/>
+        <w:rPr>
+          <w:rFonts w:ascii="Aptos" w:eastAsia="Aptos" w:hAnsi="Aptos" w:cs="Aptos"/>
+        </w:rPr>
+      </w:pPr>
+    </w:p>
+    <w:p>
+      <w:pPr>
+        <w:pStyle w:val="ListParagraph"/>
+        <w:spacing w:after="0" w:line="257" w:lineRule="auto"/>
+        <w:rPr>
+          <w:rFonts w:ascii="Aptos" w:eastAsia="Aptos" w:hAnsi="Aptos" w:cs="Aptos"/>
+        </w:rPr>
+      </w:pPr>
       <w:r>
         <w:rPr>
           <w:rFonts w:ascii="Aptos" w:eastAsia="Aptos" w:hAnsi="Aptos" w:cs="Aptos"/>
         </w:rPr>
         <w:t>After above step USB will reset, that is connection to serial terminal will be lost</w:t>
       </w:r>
+    </w:p>
+    <w:p>
+      <w:pPr>
+        <w:pStyle w:val="ListParagraph"/>
+        <w:spacing w:after="0" w:line="257" w:lineRule="auto"/>
+        <w:rPr>
+          <w:rFonts w:ascii="Aptos" w:eastAsia="Aptos" w:hAnsi="Aptos" w:cs="Aptos"/>
+        </w:rPr>
+      </w:pPr>
     </w:p>
     <w:p>
       <w:pPr>
@@ -967,14 +999,12 @@
         </w:rPr>
         <w:t xml:space="preserve">Now </w:t>
       </w:r>
-      <w:proofErr w:type="gramStart"/>
-      <w:r>
-        <w:rPr>
-          <w:rFonts w:ascii="Aptos" w:eastAsia="Aptos" w:hAnsi="Aptos" w:cs="Aptos"/>
-        </w:rPr>
-        <w:t>user</w:t>
-      </w:r>
-      <w:proofErr w:type="gramEnd"/>
+      <w:r>
+        <w:rPr>
+          <w:rFonts w:ascii="Aptos" w:eastAsia="Aptos" w:hAnsi="Aptos" w:cs="Aptos"/>
+        </w:rPr>
+        <w:t>users</w:t>
+      </w:r>
       <w:r>
         <w:rPr>
           <w:rFonts w:ascii="Aptos" w:eastAsia="Aptos" w:hAnsi="Aptos" w:cs="Aptos"/>
@@ -1036,16 +1066,14 @@
         <w:rPr>
           <w:rFonts w:ascii="Aptos" w:eastAsia="Aptos" w:hAnsi="Aptos" w:cs="Aptos"/>
         </w:rPr>
-        <w:t xml:space="preserve">Steps I </w:t>
-      </w:r>
-      <w:proofErr w:type="gramStart"/>
-      <w:r>
-        <w:rPr>
-          <w:rFonts w:ascii="Aptos" w:eastAsia="Aptos" w:hAnsi="Aptos" w:cs="Aptos"/>
-        </w:rPr>
-        <w:t>&amp; j</w:t>
-      </w:r>
-      <w:proofErr w:type="gramEnd"/>
+        <w:t xml:space="preserve">Steps </w:t>
+      </w:r>
+      <w:r>
+        <w:rPr>
+          <w:rFonts w:ascii="Aptos" w:eastAsia="Aptos" w:hAnsi="Aptos" w:cs="Aptos"/>
+        </w:rPr>
+        <w:t>a &amp; b</w:t>
+      </w:r>
       <w:r>
         <w:rPr>
           <w:rFonts w:ascii="Aptos" w:eastAsia="Aptos" w:hAnsi="Aptos" w:cs="Aptos"/>
@@ -1070,13 +1098,54 @@
           <w:szCs w:val="36"/>
         </w:rPr>
       </w:pPr>
-      <w:r>
+    </w:p>
+    <w:p>
+      <w:pPr>
         <w:rPr>
           <w:b/>
           <w:bCs/>
           <w:sz w:val="36"/>
           <w:szCs w:val="36"/>
         </w:rPr>
+      </w:pPr>
+    </w:p>
+    <w:p>
+      <w:pPr>
+        <w:rPr>
+          <w:b/>
+          <w:bCs/>
+          <w:sz w:val="36"/>
+          <w:szCs w:val="36"/>
+        </w:rPr>
+      </w:pPr>
+    </w:p>
+    <w:p>
+      <w:pPr>
+        <w:rPr>
+          <w:b/>
+          <w:bCs/>
+          <w:sz w:val="36"/>
+          <w:szCs w:val="36"/>
+        </w:rPr>
+      </w:pPr>
+    </w:p>
+    <w:p>
+      <w:pPr>
+        <w:rPr>
+          <w:b/>
+          <w:bCs/>
+          <w:sz w:val="36"/>
+          <w:szCs w:val="36"/>
+        </w:rPr>
+      </w:pPr>
+      <w:r>
+        <w:rPr>
+          <w:b/>
+          <w:bCs/>
+          <w:sz w:val="36"/>
+          <w:szCs w:val="36"/>
+        </w:rPr>
+        <w:lastRenderedPageBreak/>
         <w:t>Connection failure scenario</w:t>
       </w:r>
     </w:p>
@@ -1119,7 +1188,7 @@
                     </pic:cNvPicPr>
                   </pic:nvPicPr>
                   <pic:blipFill>
-                    <a:blip r:embed="rId16">
+                    <a:blip r:embed="rId13">
                       <a:extLst>
                         <a:ext uri="{28A0092B-C50C-407E-A947-70E740481C1C}">
                           <a14:useLocalDpi xmlns:a14="http://schemas.microsoft.com/office/drawing/2010/main" val="0"/>
@@ -2712,7 +2781,6 @@
   <w:style w:type="character" w:default="1" w:styleId="DefaultParagraphFont">
     <w:name w:val="Default Paragraph Font"/>
     <w:uiPriority w:val="1"/>
-    <w:semiHidden/>
     <w:unhideWhenUsed/>
   </w:style>
   <w:style w:type="table" w:default="1" w:styleId="TableNormal">

</xml_diff>

<commit_message>
Firmware version update DW-SF-Concurrency doc
</commit_message>
<xml_diff>
--- a/dcs/rfid/android/docs/Dw-SF-Concurrency.docx
+++ b/dcs/rfid/android/docs/Dw-SF-Concurrency.docx
@@ -40,13 +40,8 @@
       <w:r>
         <w:t xml:space="preserve">, RFD40/90 barcode scanner is not available for </w:t>
       </w:r>
-      <w:proofErr w:type="spellStart"/>
-      <w:r>
-        <w:t>Datawedge</w:t>
-      </w:r>
-      <w:proofErr w:type="spellEnd"/>
-      <w:r>
-        <w:t xml:space="preserve"> and can be accessed only through integrated RFID SDK</w:t>
+      <w:r>
+        <w:t>Datawedge and can be accessed only through integrated RFID SDK</w:t>
       </w:r>
       <w:r>
         <w:t xml:space="preserve">. If </w:t>
@@ -55,15 +50,7 @@
         <w:t>users</w:t>
       </w:r>
       <w:r>
-        <w:t xml:space="preserve"> need to use RFD40/90 scanner for </w:t>
-      </w:r>
-      <w:proofErr w:type="spellStart"/>
-      <w:r>
-        <w:t>Datawedge</w:t>
-      </w:r>
-      <w:proofErr w:type="spellEnd"/>
-      <w:r>
-        <w:t xml:space="preserve"> along with </w:t>
+        <w:t xml:space="preserve"> need to use RFD40/90 scanner for Datawedge along with </w:t>
       </w:r>
       <w:r>
         <w:t xml:space="preserve">integrated RFID </w:t>
@@ -72,15 +59,7 @@
         <w:t>applications,</w:t>
       </w:r>
       <w:r>
-        <w:t xml:space="preserve"> then </w:t>
-      </w:r>
-      <w:proofErr w:type="gramStart"/>
-      <w:r>
-        <w:t>user</w:t>
-      </w:r>
-      <w:proofErr w:type="gramEnd"/>
-      <w:r>
-        <w:t xml:space="preserve"> need to configure </w:t>
+        <w:t xml:space="preserve"> then user need to configure </w:t>
       </w:r>
       <w:r>
         <w:t xml:space="preserve">the device for new co-existence mode. </w:t>
@@ -159,15 +138,7 @@
         <w:t xml:space="preserve">until scanning framework finishes the enumeration which takes around 10 seconds. During this </w:t>
       </w:r>
       <w:r>
-        <w:t xml:space="preserve">period scanner </w:t>
-      </w:r>
-      <w:proofErr w:type="spellStart"/>
-      <w:r>
-        <w:t>init</w:t>
-      </w:r>
-      <w:proofErr w:type="spellEnd"/>
-      <w:r>
-        <w:t xml:space="preserve"> API</w:t>
+        <w:t>period scanner init API</w:t>
       </w:r>
       <w:r>
         <w:t xml:space="preserve"> </w:t>
@@ -182,21 +153,8 @@
       </w:pPr>
     </w:p>
     <w:p>
-      <w:proofErr w:type="spellStart"/>
-      <w:r>
-        <w:t>sdkHandler.setSfCoexistenceModeInit</w:t>
-      </w:r>
-      <w:proofErr w:type="spellEnd"/>
-      <w:r>
-        <w:t xml:space="preserve">(new </w:t>
-      </w:r>
-      <w:proofErr w:type="spellStart"/>
-      <w:r>
-        <w:t>SDKHandler.SfCoexistenceResultListener</w:t>
-      </w:r>
-      <w:proofErr w:type="spellEnd"/>
-      <w:r>
-        <w:t>() {</w:t>
+      <w:r>
+        <w:t>sdkHandler.setSfCoexistenceModeInit(new SDKHandler.SfCoexistenceResultListener() {</w:t>
       </w:r>
       <w:r>
         <w:br/>
@@ -204,31 +162,7 @@
       </w:r>
       <w:r>
         <w:br/>
-        <w:t xml:space="preserve">    public void </w:t>
-      </w:r>
-      <w:proofErr w:type="spellStart"/>
-      <w:r>
-        <w:t>onResult</w:t>
-      </w:r>
-      <w:proofErr w:type="spellEnd"/>
-      <w:r>
-        <w:t>(</w:t>
-      </w:r>
-      <w:proofErr w:type="spellStart"/>
-      <w:r>
-        <w:t>SfCoexistenceResult</w:t>
-      </w:r>
-      <w:proofErr w:type="spellEnd"/>
-      <w:r>
-        <w:t xml:space="preserve"> </w:t>
-      </w:r>
-      <w:proofErr w:type="spellStart"/>
-      <w:r>
-        <w:t>sfCoexistenceResult</w:t>
-      </w:r>
-      <w:proofErr w:type="spellEnd"/>
-      <w:r>
-        <w:t>) {</w:t>
+        <w:t xml:space="preserve">    public void onResult(SfCoexistenceResult sfCoexistenceResult) {</w:t>
       </w:r>
       <w:r>
         <w:br/>
@@ -236,15 +170,7 @@
       </w:r>
       <w:r>
         <w:br/>
-        <w:t xml:space="preserve">        switch (</w:t>
-      </w:r>
-      <w:proofErr w:type="spellStart"/>
-      <w:r>
-        <w:t>sfCoexistenceResult</w:t>
-      </w:r>
-      <w:proofErr w:type="spellEnd"/>
-      <w:r>
-        <w:t>){</w:t>
+        <w:t xml:space="preserve">        switch (sfCoexistenceResult){</w:t>
       </w:r>
       <w:r>
         <w:br/>
@@ -282,15 +208,7 @@
       </w:r>
       <w:r>
         <w:br/>
-        <w:t xml:space="preserve">                //Reader not configured to SSI </w:t>
-      </w:r>
-      <w:proofErr w:type="spellStart"/>
-      <w:r>
-        <w:t>datawedge</w:t>
-      </w:r>
-      <w:proofErr w:type="spellEnd"/>
-      <w:r>
-        <w:t xml:space="preserve"> mode</w:t>
+        <w:t xml:space="preserve">                //Reader not configured to SSI datawedge mode</w:t>
       </w:r>
       <w:r>
         <w:br/>
@@ -313,7 +231,6 @@
       <w:r>
         <w:t xml:space="preserve">Note: User needs to call </w:t>
       </w:r>
-      <w:proofErr w:type="spellStart"/>
       <w:r>
         <w:rPr>
           <w:b/>
@@ -321,31 +238,14 @@
         </w:rPr>
         <w:t>setSfCoexistenceModeInit</w:t>
       </w:r>
-      <w:proofErr w:type="spellEnd"/>
-      <w:r>
-        <w:t xml:space="preserve"> as the first API call immediately after creating </w:t>
-      </w:r>
-      <w:proofErr w:type="spellStart"/>
-      <w:r>
-        <w:t>sdkhandler</w:t>
-      </w:r>
-      <w:proofErr w:type="spellEnd"/>
-      <w:r>
-        <w:t xml:space="preserve"> instance.</w:t>
+      <w:r>
+        <w:t xml:space="preserve"> as the first API call immediately after creating sdkhandler instance.</w:t>
       </w:r>
     </w:p>
     <w:p/>
     <w:p>
       <w:r>
-        <w:t xml:space="preserve">Callback </w:t>
-      </w:r>
-      <w:proofErr w:type="gramStart"/>
-      <w:r>
-        <w:t>listener</w:t>
-      </w:r>
-      <w:proofErr w:type="gramEnd"/>
-      <w:r>
-        <w:t xml:space="preserve"> </w:t>
+        <w:t xml:space="preserve">Callback listener </w:t>
       </w:r>
       <w:r>
         <w:t xml:space="preserve">will </w:t>
@@ -432,6 +332,9 @@
       <w:r>
         <w:t xml:space="preserve">Firmware version </w:t>
       </w:r>
+      <w:r>
+        <w:t>SAAFKS00-011-R01E0</w:t>
+      </w:r>
     </w:p>
     <w:p>
       <w:pPr>
@@ -445,7 +348,13 @@
         <w:t xml:space="preserve">Scanning framework </w:t>
       </w:r>
       <w:r>
-        <w:t xml:space="preserve">2025 NOV LG release </w:t>
+        <w:t xml:space="preserve">2025 </w:t>
+      </w:r>
+      <w:r>
+        <w:t>December</w:t>
+      </w:r>
+      <w:r>
+        <w:t xml:space="preserve"> LG release </w:t>
       </w:r>
     </w:p>
     <w:p>
@@ -487,35 +396,9 @@
       </w:r>
     </w:p>
     <w:p>
-      <w:proofErr w:type="spellStart"/>
-      <w:r>
-        <w:t>boolean</w:t>
-      </w:r>
-      <w:proofErr w:type="spellEnd"/>
-      <w:r>
-        <w:t xml:space="preserve"> </w:t>
-      </w:r>
-      <w:proofErr w:type="spellStart"/>
-      <w:r>
-        <w:t>isReaderInUsbDatawedgeMode</w:t>
-      </w:r>
-      <w:proofErr w:type="spellEnd"/>
-      <w:r>
-        <w:t xml:space="preserve"> = </w:t>
-      </w:r>
-      <w:proofErr w:type="spellStart"/>
-      <w:r>
-        <w:t>sdkHandler.isSSIDwInterfaceCDCScannerAvailable</w:t>
-      </w:r>
-      <w:proofErr w:type="spellEnd"/>
-      <w:r>
-        <w:t>(</w:t>
-      </w:r>
-      <w:proofErr w:type="gramStart"/>
-      <w:r>
-        <w:t>);</w:t>
-      </w:r>
-      <w:proofErr w:type="gramEnd"/>
+      <w:r>
+        <w:t>boolean isReaderInUsbDatawedgeMode = sdkHandler.isSSIDwInterfaceCDCScannerAvailable();</w:t>
+      </w:r>
     </w:p>
     <w:p/>
     <w:p>
@@ -696,7 +579,7 @@
         <w:rPr>
           <w:rFonts w:ascii="Aptos" w:eastAsia="Aptos" w:hAnsi="Aptos" w:cs="Aptos"/>
         </w:rPr>
-        <w:t>SAAFKS00-011-N02</w:t>
+        <w:t>SAAFKS00-011-R01E0.DAT</w:t>
       </w:r>
       <w:r>
         <w:rPr>
@@ -724,7 +607,13 @@
         <w:spacing w:line="257" w:lineRule="auto"/>
       </w:pPr>
       <w:r>
-        <w:t>Scanning framework 2025 NOV LG release</w:t>
+        <w:t xml:space="preserve">Scanning framework 2025 </w:t>
+      </w:r>
+      <w:r>
+        <w:t>December</w:t>
+      </w:r>
+      <w:r>
+        <w:t xml:space="preserve"> LG release</w:t>
       </w:r>
     </w:p>
     <w:p>
@@ -736,10 +625,7 @@
         </w:numPr>
       </w:pPr>
       <w:r>
-        <w:t>123RFID Desktop 3.0.0.6</w:t>
-      </w:r>
-      <w:r>
-        <w:t xml:space="preserve">2  </w:t>
+        <w:t xml:space="preserve">123RFID Desktop 3.0.0.62  </w:t>
       </w:r>
       <w:hyperlink r:id="rId11" w:history="1">
         <w:r>
@@ -783,13 +669,13 @@
         <w:rPr>
           <w:rFonts w:ascii="Aptos" w:eastAsia="Aptos" w:hAnsi="Aptos" w:cs="Aptos"/>
         </w:rPr>
-        <w:t>SAAFKS00-011-N02</w:t>
-      </w:r>
-      <w:r>
-        <w:rPr>
-          <w:rFonts w:ascii="Aptos" w:eastAsia="Aptos" w:hAnsi="Aptos" w:cs="Aptos"/>
-        </w:rPr>
-        <w:t xml:space="preserve">   to verify data wedge support</w:t>
+        <w:t>SAAFKS00-011-R01E0</w:t>
+      </w:r>
+      <w:r>
+        <w:rPr>
+          <w:rFonts w:ascii="Aptos" w:eastAsia="Aptos" w:hAnsi="Aptos" w:cs="Aptos"/>
+        </w:rPr>
+        <w:t xml:space="preserve">  to verify data wedge support</w:t>
       </w:r>
     </w:p>
     <w:p>
@@ -837,13 +723,7 @@
         <w:rPr>
           <w:rFonts w:ascii="Aptos" w:eastAsia="Aptos" w:hAnsi="Aptos" w:cs="Aptos"/>
         </w:rPr>
-        <w:t>SAAFKS</w:t>
-      </w:r>
-      <w:r>
-        <w:rPr>
-          <w:rFonts w:ascii="Aptos" w:eastAsia="Aptos" w:hAnsi="Aptos" w:cs="Aptos"/>
-        </w:rPr>
-        <w:t>00-011-N02</w:t>
+        <w:t>SAAFKS00-011-R01E0</w:t>
       </w:r>
     </w:p>
     <w:p>
@@ -1154,13 +1034,8 @@
         <w:t xml:space="preserve">In </w:t>
       </w:r>
       <w:r>
-        <w:t xml:space="preserve">scenario where RFDXX device is configured for USB </w:t>
-      </w:r>
-      <w:proofErr w:type="spellStart"/>
-      <w:r>
-        <w:t>Datawedge</w:t>
-      </w:r>
-      <w:proofErr w:type="spellEnd"/>
+        <w:t>scenario where RFDXX device is configured for USB Datawedge</w:t>
+      </w:r>
       <w:r>
         <w:t xml:space="preserve"> and when you try to connect using incompatible or the old BSP user will observe connection failures.</w:t>
       </w:r>

</xml_diff>